<commit_message>
Update Schulung Dokumentation zu Unity.docx
in denn sommerferien ngl
</commit_message>
<xml_diff>
--- a/Schulung Dokumentation zu Unity.docx
+++ b/Schulung Dokumentation zu Unity.docx
@@ -290,441 +290,6 @@
     </w:p>
     <w:p>
       <w:pPr>
-        <w:pStyle w:val="Listenabsatz"/>
-        <w:numPr>
-          <w:ilvl w:val="0"/>
-          <w:numId w:val="1"/>
-        </w:numPr>
-        <w:rPr>
-          <w:rFonts w:ascii="Calibri" w:hAnsi="Calibri" w:cs="Calibri"/>
-          <w:sz w:val="24"/>
-          <w:szCs w:val="24"/>
-        </w:rPr>
-      </w:pPr>
-      <w:r>
-        <w:rPr>
-          <w:rFonts w:ascii="Calibri" w:hAnsi="Calibri" w:cs="Calibri"/>
-          <w:sz w:val="24"/>
-          <w:szCs w:val="24"/>
-        </w:rPr>
-        <w:t>Kapitel 0 – Erstellung eines neuen Projektes</w:t>
-      </w:r>
-    </w:p>
-    <w:p>
-      <w:pPr>
-        <w:pStyle w:val="Listenabsatz"/>
-        <w:numPr>
-          <w:ilvl w:val="1"/>
-          <w:numId w:val="1"/>
-        </w:numPr>
-        <w:rPr>
-          <w:rFonts w:ascii="Calibri" w:hAnsi="Calibri" w:cs="Calibri"/>
-          <w:sz w:val="24"/>
-          <w:szCs w:val="24"/>
-        </w:rPr>
-      </w:pPr>
-      <w:r>
-        <w:rPr>
-          <w:rFonts w:ascii="Calibri" w:hAnsi="Calibri" w:cs="Calibri"/>
-          <w:sz w:val="24"/>
-          <w:szCs w:val="24"/>
-        </w:rPr>
-        <w:t xml:space="preserve">Einrichtung eines </w:t>
-      </w:r>
-      <w:r>
-        <w:rPr>
-          <w:rFonts w:ascii="Calibri" w:hAnsi="Calibri" w:cs="Calibri"/>
-          <w:sz w:val="24"/>
-          <w:szCs w:val="24"/>
-        </w:rPr>
-        <w:t>Git Repository</w:t>
-      </w:r>
-    </w:p>
-    <w:p>
-      <w:pPr>
-        <w:pStyle w:val="Listenabsatz"/>
-        <w:numPr>
-          <w:ilvl w:val="1"/>
-          <w:numId w:val="1"/>
-        </w:numPr>
-        <w:rPr>
-          <w:rFonts w:ascii="Calibri" w:hAnsi="Calibri" w:cs="Calibri"/>
-          <w:sz w:val="24"/>
-          <w:szCs w:val="24"/>
-        </w:rPr>
-      </w:pPr>
-      <w:r>
-        <w:rPr>
-          <w:rFonts w:ascii="Calibri" w:hAnsi="Calibri" w:cs="Calibri"/>
-          <w:sz w:val="24"/>
-          <w:szCs w:val="24"/>
-        </w:rPr>
-        <w:t>Nutzung der Unity Hub Anwendung</w:t>
-      </w:r>
-    </w:p>
-    <w:p>
-      <w:pPr>
-        <w:pStyle w:val="Listenabsatz"/>
-        <w:numPr>
-          <w:ilvl w:val="1"/>
-          <w:numId w:val="1"/>
-        </w:numPr>
-        <w:rPr>
-          <w:rFonts w:ascii="Calibri" w:hAnsi="Calibri" w:cs="Calibri"/>
-          <w:sz w:val="24"/>
-          <w:szCs w:val="24"/>
-        </w:rPr>
-      </w:pPr>
-      <w:r>
-        <w:rPr>
-          <w:rFonts w:ascii="Calibri" w:hAnsi="Calibri" w:cs="Calibri"/>
-          <w:sz w:val="24"/>
-          <w:szCs w:val="24"/>
-        </w:rPr>
-        <w:t>Erstellen einen neuen Projektes</w:t>
-      </w:r>
-    </w:p>
-    <w:p>
-      <w:pPr>
-        <w:pStyle w:val="Listenabsatz"/>
-        <w:numPr>
-          <w:ilvl w:val="1"/>
-          <w:numId w:val="1"/>
-        </w:numPr>
-        <w:rPr>
-          <w:rFonts w:ascii="Calibri" w:hAnsi="Calibri" w:cs="Calibri"/>
-          <w:sz w:val="24"/>
-          <w:szCs w:val="24"/>
-          <w:lang w:val="en-GB"/>
-        </w:rPr>
-      </w:pPr>
-      <w:r>
-        <w:rPr>
-          <w:rFonts w:ascii="Calibri" w:hAnsi="Calibri" w:cs="Calibri"/>
-          <w:sz w:val="24"/>
-          <w:szCs w:val="24"/>
-          <w:lang w:val="en-GB"/>
-        </w:rPr>
-        <w:t xml:space="preserve">Unity Projekte ins </w:t>
-      </w:r>
-      <w:r>
-        <w:rPr>
-          <w:rFonts w:ascii="Calibri" w:hAnsi="Calibri" w:cs="Calibri"/>
-          <w:sz w:val="24"/>
-          <w:szCs w:val="24"/>
-          <w:lang w:val="en-GB"/>
-        </w:rPr>
-        <w:t>Git Repository</w:t>
-      </w:r>
-      <w:r>
-        <w:rPr>
-          <w:rFonts w:ascii="Calibri" w:hAnsi="Calibri" w:cs="Calibri"/>
-          <w:sz w:val="24"/>
-          <w:szCs w:val="24"/>
-          <w:lang w:val="en-GB"/>
-        </w:rPr>
-        <w:t xml:space="preserve"> </w:t>
-      </w:r>
-      <w:proofErr w:type="spellStart"/>
-      <w:r>
-        <w:rPr>
-          <w:rFonts w:ascii="Calibri" w:hAnsi="Calibri" w:cs="Calibri"/>
-          <w:sz w:val="24"/>
-          <w:szCs w:val="24"/>
-          <w:lang w:val="en-GB"/>
-        </w:rPr>
-        <w:t>Pu</w:t>
-      </w:r>
-      <w:r>
-        <w:rPr>
-          <w:rFonts w:ascii="Calibri" w:hAnsi="Calibri" w:cs="Calibri"/>
-          <w:sz w:val="24"/>
-          <w:szCs w:val="24"/>
-          <w:lang w:val="en-GB"/>
-        </w:rPr>
-        <w:t>shen</w:t>
-      </w:r>
-      <w:proofErr w:type="spellEnd"/>
-    </w:p>
-    <w:p>
-      <w:pPr>
-        <w:pStyle w:val="Listenabsatz"/>
-        <w:numPr>
-          <w:ilvl w:val="1"/>
-          <w:numId w:val="1"/>
-        </w:numPr>
-        <w:rPr>
-          <w:rFonts w:ascii="Calibri" w:hAnsi="Calibri" w:cs="Calibri"/>
-          <w:sz w:val="24"/>
-          <w:szCs w:val="24"/>
-          <w:lang w:val="en-GB"/>
-        </w:rPr>
-      </w:pPr>
-      <w:r>
-        <w:rPr>
-          <w:rFonts w:ascii="Calibri" w:hAnsi="Calibri" w:cs="Calibri"/>
-          <w:sz w:val="24"/>
-          <w:szCs w:val="24"/>
-          <w:lang w:val="en-GB"/>
-        </w:rPr>
-        <w:t xml:space="preserve">Importirung </w:t>
-      </w:r>
-      <w:proofErr w:type="spellStart"/>
-      <w:r>
-        <w:rPr>
-          <w:rFonts w:ascii="Calibri" w:hAnsi="Calibri" w:cs="Calibri"/>
-          <w:sz w:val="24"/>
-          <w:szCs w:val="24"/>
-          <w:lang w:val="en-GB"/>
-        </w:rPr>
-        <w:t>eines</w:t>
-      </w:r>
-      <w:proofErr w:type="spellEnd"/>
-      <w:r>
-        <w:rPr>
-          <w:rFonts w:ascii="Calibri" w:hAnsi="Calibri" w:cs="Calibri"/>
-          <w:sz w:val="24"/>
-          <w:szCs w:val="24"/>
-          <w:lang w:val="en-GB"/>
-        </w:rPr>
-        <w:t xml:space="preserve"> Asset Packages</w:t>
-      </w:r>
-    </w:p>
-    <w:p>
-      <w:pPr>
-        <w:pStyle w:val="Listenabsatz"/>
-        <w:numPr>
-          <w:ilvl w:val="0"/>
-          <w:numId w:val="1"/>
-        </w:numPr>
-        <w:rPr>
-          <w:rFonts w:ascii="Calibri" w:hAnsi="Calibri" w:cs="Calibri"/>
-          <w:sz w:val="24"/>
-          <w:szCs w:val="24"/>
-          <w:lang w:val="en-GB"/>
-        </w:rPr>
-      </w:pPr>
-      <w:r>
-        <w:rPr>
-          <w:rFonts w:ascii="Calibri" w:hAnsi="Calibri" w:cs="Calibri"/>
-          <w:sz w:val="24"/>
-          <w:szCs w:val="24"/>
-          <w:lang w:val="en-GB"/>
-        </w:rPr>
-        <w:t>Kapitel 1 – Wizard Target Practice</w:t>
-      </w:r>
-    </w:p>
-    <w:p>
-      <w:pPr>
-        <w:pStyle w:val="Listenabsatz"/>
-        <w:numPr>
-          <w:ilvl w:val="1"/>
-          <w:numId w:val="1"/>
-        </w:numPr>
-        <w:rPr>
-          <w:rFonts w:ascii="Calibri" w:hAnsi="Calibri" w:cs="Calibri"/>
-          <w:sz w:val="24"/>
-          <w:szCs w:val="24"/>
-          <w:lang w:val="en-GB"/>
-        </w:rPr>
-      </w:pPr>
-      <w:proofErr w:type="spellStart"/>
-      <w:r>
-        <w:rPr>
-          <w:rFonts w:ascii="Calibri" w:hAnsi="Calibri" w:cs="Calibri"/>
-          <w:sz w:val="24"/>
-          <w:szCs w:val="24"/>
-          <w:lang w:val="en-GB"/>
-        </w:rPr>
-        <w:t>Erstellung</w:t>
-      </w:r>
-      <w:proofErr w:type="spellEnd"/>
-      <w:r>
-        <w:rPr>
-          <w:rFonts w:ascii="Calibri" w:hAnsi="Calibri" w:cs="Calibri"/>
-          <w:sz w:val="24"/>
-          <w:szCs w:val="24"/>
-          <w:lang w:val="en-GB"/>
-        </w:rPr>
-        <w:t xml:space="preserve"> </w:t>
-      </w:r>
-      <w:proofErr w:type="spellStart"/>
-      <w:r>
-        <w:rPr>
-          <w:rFonts w:ascii="Calibri" w:hAnsi="Calibri" w:cs="Calibri"/>
-          <w:sz w:val="24"/>
-          <w:szCs w:val="24"/>
-          <w:lang w:val="en-GB"/>
-        </w:rPr>
-        <w:t>eines</w:t>
-      </w:r>
-      <w:proofErr w:type="spellEnd"/>
-      <w:r>
-        <w:rPr>
-          <w:rFonts w:ascii="Calibri" w:hAnsi="Calibri" w:cs="Calibri"/>
-          <w:sz w:val="24"/>
-          <w:szCs w:val="24"/>
-          <w:lang w:val="en-GB"/>
-        </w:rPr>
-        <w:t xml:space="preserve"> Spieler </w:t>
-      </w:r>
-      <w:proofErr w:type="spellStart"/>
-      <w:r>
-        <w:rPr>
-          <w:rFonts w:ascii="Calibri" w:hAnsi="Calibri" w:cs="Calibri"/>
-          <w:sz w:val="24"/>
-          <w:szCs w:val="24"/>
-          <w:lang w:val="en-GB"/>
-        </w:rPr>
-        <w:t>Charakters</w:t>
-      </w:r>
-      <w:proofErr w:type="spellEnd"/>
-    </w:p>
-    <w:p>
-      <w:pPr>
-        <w:pStyle w:val="Listenabsatz"/>
-        <w:numPr>
-          <w:ilvl w:val="2"/>
-          <w:numId w:val="1"/>
-        </w:numPr>
-        <w:rPr>
-          <w:rFonts w:ascii="Calibri" w:hAnsi="Calibri" w:cs="Calibri"/>
-          <w:sz w:val="24"/>
-          <w:szCs w:val="24"/>
-          <w:lang w:val="en-GB"/>
-        </w:rPr>
-      </w:pPr>
-      <w:proofErr w:type="spellStart"/>
-      <w:r>
-        <w:rPr>
-          <w:rFonts w:ascii="Calibri" w:hAnsi="Calibri" w:cs="Calibri"/>
-          <w:sz w:val="24"/>
-          <w:szCs w:val="24"/>
-          <w:lang w:val="en-GB"/>
-        </w:rPr>
-        <w:t>Erstellung</w:t>
-      </w:r>
-      <w:proofErr w:type="spellEnd"/>
-      <w:r>
-        <w:rPr>
-          <w:rFonts w:ascii="Calibri" w:hAnsi="Calibri" w:cs="Calibri"/>
-          <w:sz w:val="24"/>
-          <w:szCs w:val="24"/>
-          <w:lang w:val="en-GB"/>
-        </w:rPr>
-        <w:t xml:space="preserve"> </w:t>
-      </w:r>
-      <w:proofErr w:type="spellStart"/>
-      <w:r>
-        <w:rPr>
-          <w:rFonts w:ascii="Calibri" w:hAnsi="Calibri" w:cs="Calibri"/>
-          <w:sz w:val="24"/>
-          <w:szCs w:val="24"/>
-          <w:lang w:val="en-GB"/>
-        </w:rPr>
-        <w:t>eines</w:t>
-      </w:r>
-      <w:proofErr w:type="spellEnd"/>
-      <w:r>
-        <w:rPr>
-          <w:rFonts w:ascii="Calibri" w:hAnsi="Calibri" w:cs="Calibri"/>
-          <w:sz w:val="24"/>
-          <w:szCs w:val="24"/>
-          <w:lang w:val="en-GB"/>
-        </w:rPr>
-        <w:t xml:space="preserve"> Game Objects</w:t>
-      </w:r>
-    </w:p>
-    <w:p>
-      <w:pPr>
-        <w:pStyle w:val="Listenabsatz"/>
-        <w:numPr>
-          <w:ilvl w:val="2"/>
-          <w:numId w:val="1"/>
-        </w:numPr>
-        <w:rPr>
-          <w:rFonts w:ascii="Calibri" w:hAnsi="Calibri" w:cs="Calibri"/>
-          <w:sz w:val="24"/>
-          <w:szCs w:val="24"/>
-          <w:lang w:val="en-GB"/>
-        </w:rPr>
-      </w:pPr>
-      <w:r>
-        <w:rPr>
-          <w:rFonts w:ascii="Calibri" w:hAnsi="Calibri" w:cs="Calibri"/>
-          <w:sz w:val="24"/>
-          <w:szCs w:val="24"/>
-          <w:lang w:val="en-GB"/>
-        </w:rPr>
-        <w:t>Sprite Renderer</w:t>
-      </w:r>
-    </w:p>
-    <w:p>
-      <w:pPr>
-        <w:pStyle w:val="Listenabsatz"/>
-        <w:numPr>
-          <w:ilvl w:val="2"/>
-          <w:numId w:val="1"/>
-        </w:numPr>
-        <w:rPr>
-          <w:rFonts w:ascii="Calibri" w:hAnsi="Calibri" w:cs="Calibri"/>
-          <w:sz w:val="24"/>
-          <w:szCs w:val="24"/>
-          <w:lang w:val="en-GB"/>
-        </w:rPr>
-      </w:pPr>
-      <w:r>
-        <w:rPr>
-          <w:rFonts w:ascii="Calibri" w:hAnsi="Calibri" w:cs="Calibri"/>
-          <w:sz w:val="24"/>
-          <w:szCs w:val="24"/>
-          <w:lang w:val="en-GB"/>
-        </w:rPr>
-        <w:t xml:space="preserve">C# Scripting – </w:t>
-      </w:r>
-      <w:proofErr w:type="spellStart"/>
-      <w:r>
-        <w:rPr>
-          <w:rFonts w:ascii="Calibri" w:hAnsi="Calibri" w:cs="Calibri"/>
-          <w:sz w:val="24"/>
-          <w:szCs w:val="24"/>
-          <w:lang w:val="en-GB"/>
-        </w:rPr>
-        <w:t>Steuerung</w:t>
-      </w:r>
-      <w:proofErr w:type="spellEnd"/>
-      <w:r>
-        <w:rPr>
-          <w:rFonts w:ascii="Calibri" w:hAnsi="Calibri" w:cs="Calibri"/>
-          <w:sz w:val="24"/>
-          <w:szCs w:val="24"/>
-          <w:lang w:val="en-GB"/>
-        </w:rPr>
-        <w:t xml:space="preserve"> WASD</w:t>
-      </w:r>
-    </w:p>
-    <w:p>
-      <w:pPr>
-        <w:pStyle w:val="Listenabsatz"/>
-        <w:numPr>
-          <w:ilvl w:val="2"/>
-          <w:numId w:val="1"/>
-        </w:numPr>
-        <w:rPr>
-          <w:rFonts w:ascii="Calibri" w:hAnsi="Calibri" w:cs="Calibri"/>
-          <w:sz w:val="24"/>
-          <w:szCs w:val="24"/>
-          <w:lang w:val="en-GB"/>
-        </w:rPr>
-      </w:pPr>
-    </w:p>
-    <w:p>
-      <w:pPr>
-        <w:pStyle w:val="Listenabsatz"/>
-        <w:numPr>
-          <w:ilvl w:val="1"/>
-          <w:numId w:val="1"/>
-        </w:numPr>
         <w:rPr>
           <w:rFonts w:ascii="Calibri" w:hAnsi="Calibri" w:cs="Calibri"/>
           <w:sz w:val="24"/>
@@ -2197,8 +1762,10 @@
   </w:compat>
   <w:rsids>
     <w:rsidRoot w:val="00BB414D"/>
+    <w:rsid w:val="003148CE"/>
     <w:rsid w:val="003A588C"/>
     <w:rsid w:val="0046331F"/>
+    <w:rsid w:val="00B0706D"/>
     <w:rsid w:val="00BB414D"/>
     <w:rsid w:val="00D110FE"/>
   </w:rsids>

</xml_diff>